<commit_message>
Moved all files into directories
</commit_message>
<xml_diff>
--- a/One-Shots/Double Date.docx
+++ b/One-Shots/Double Date.docx
@@ -148,7 +148,7 @@
         <w:rPr>
           <w:lang w:val="en-US"/>
         </w:rPr>
-        <w:t>Brayden was just saying he knew a nice guy – why don’t we go on a double date sometimes?</w:t>
+        <w:t>Brayden was just saying he knew a nice guy – why don’t we go on a double date sometime?</w:t>
       </w:r>
       <w:r>
         <w:rPr>
@@ -213,55 +213,20 @@
           <w:rFonts w:ascii="Segoe UI Emoji" w:hAnsi="Segoe UI Emoji" w:cs="Segoe UI Emoji"/>
           <w:lang w:val="en-US"/>
         </w:rPr>
-        <w:t>✨</w:t>
-      </w:r>
-      <w:r>
-        <w:rPr>
-          <w:rFonts w:ascii="Segoe UI Emoji" w:hAnsi="Segoe UI Emoji" w:cs="Segoe UI Emoji"/>
-          <w:lang w:val="en-US"/>
-        </w:rPr>
-        <w:t>Bestie</w:t>
-      </w:r>
-      <w:r>
-        <w:rPr>
-          <w:rFonts w:ascii="Segoe UI Emoji" w:hAnsi="Segoe UI Emoji" w:cs="Segoe UI Emoji"/>
-          <w:lang w:val="en-US"/>
-        </w:rPr>
-        <w:t>✨</w:t>
-      </w:r>
-      <w:r>
-        <w:rPr>
-          <w:rFonts w:ascii="Segoe UI Emoji" w:hAnsi="Segoe UI Emoji" w:cs="Segoe UI Emoji"/>
-          <w:lang w:val="en-US"/>
-        </w:rPr>
-        <w:t xml:space="preserve"> happy.</w:t>
-      </w:r>
-    </w:p>
-    <w:p>
-      <w:pPr>
-        <w:rPr>
-          <w:lang w:val="en-US"/>
-        </w:rPr>
-      </w:pPr>
-      <w:r>
-        <w:rPr>
-          <w:lang w:val="en-US"/>
-        </w:rPr>
-        <w:t xml:space="preserve">“Oh, I’d </w:t>
-      </w:r>
-      <w:proofErr w:type="spellStart"/>
-      <w:r>
-        <w:rPr>
-          <w:lang w:val="en-US"/>
-        </w:rPr>
-        <w:t>looove</w:t>
-      </w:r>
-      <w:proofErr w:type="spellEnd"/>
-      <w:r>
-        <w:rPr>
-          <w:lang w:val="en-US"/>
-        </w:rPr>
-        <w:t xml:space="preserve"> to~</w:t>
+        <w:t>✨Bestie✨ happy.</w:t>
+      </w:r>
+    </w:p>
+    <w:p>
+      <w:pPr>
+        <w:rPr>
+          <w:lang w:val="en-US"/>
+        </w:rPr>
+      </w:pPr>
+      <w:r>
+        <w:rPr>
+          <w:lang w:val="en-US"/>
+        </w:rPr>
+        <w:t>“Oh, I’d looove to~</w:t>
       </w:r>
       <w:r>
         <w:rPr>

</xml_diff>